<commit_message>
New Changes to word
</commit_message>
<xml_diff>
--- a/vba-challenge-sk.docx
+++ b/vba-challenge-sk.docx
@@ -73,9 +73,9 @@
           <w:noProof/>
         </w:rPr>
         <w:drawing>
-          <wp:inline distT="0" distB="0" distL="0" distR="0" wp14:anchorId="1B606300" wp14:editId="463D59C3">
-            <wp:extent cx="5731510" cy="4657090"/>
-            <wp:effectExtent l="0" t="0" r="2540" b="0"/>
+          <wp:inline distT="0" distB="0" distL="0" distR="0" wp14:anchorId="1B606300" wp14:editId="56588937">
+            <wp:extent cx="4089919" cy="3323229"/>
+            <wp:effectExtent l="0" t="0" r="6350" b="0"/>
             <wp:docPr id="1" name="Picture 1"/>
             <wp:cNvGraphicFramePr>
               <a:graphicFrameLocks xmlns:a="http://schemas.openxmlformats.org/drawingml/2006/main" noChangeAspect="1"/>
@@ -96,7 +96,7 @@
                   <pic:spPr>
                     <a:xfrm>
                       <a:off x="0" y="0"/>
-                      <a:ext cx="5731510" cy="4657090"/>
+                      <a:ext cx="4096015" cy="3328182"/>
                     </a:xfrm>
                     <a:prstGeom prst="rect">
                       <a:avLst/>
@@ -115,11 +115,10 @@
         <w:rPr>
           <w:noProof/>
         </w:rPr>
-        <w:lastRenderedPageBreak/>
         <w:drawing>
-          <wp:inline distT="0" distB="0" distL="0" distR="0" wp14:anchorId="5B855070" wp14:editId="052EE51A">
-            <wp:extent cx="5731510" cy="4657090"/>
-            <wp:effectExtent l="0" t="0" r="2540" b="0"/>
+          <wp:inline distT="0" distB="0" distL="0" distR="0" wp14:anchorId="5B855070" wp14:editId="09F6A3DD">
+            <wp:extent cx="4109633" cy="3339247"/>
+            <wp:effectExtent l="0" t="0" r="5715" b="0"/>
             <wp:docPr id="6" name="Picture 6"/>
             <wp:cNvGraphicFramePr>
               <a:graphicFrameLocks xmlns:a="http://schemas.openxmlformats.org/drawingml/2006/main" noChangeAspect="1"/>
@@ -140,7 +139,7 @@
                   <pic:spPr>
                     <a:xfrm>
                       <a:off x="0" y="0"/>
-                      <a:ext cx="5731510" cy="4657090"/>
+                      <a:ext cx="4128990" cy="3354975"/>
                     </a:xfrm>
                     <a:prstGeom prst="rect">
                       <a:avLst/>
@@ -169,9 +168,9 @@
           <w:noProof/>
         </w:rPr>
         <w:drawing>
-          <wp:inline distT="0" distB="0" distL="0" distR="0" wp14:anchorId="57ECCAA8" wp14:editId="723840DC">
-            <wp:extent cx="5731510" cy="4657090"/>
-            <wp:effectExtent l="0" t="0" r="2540" b="0"/>
+          <wp:inline distT="0" distB="0" distL="0" distR="0" wp14:anchorId="57ECCAA8" wp14:editId="512079E2">
+            <wp:extent cx="4510292" cy="3664799"/>
+            <wp:effectExtent l="0" t="0" r="5080" b="0"/>
             <wp:docPr id="7" name="Picture 7"/>
             <wp:cNvGraphicFramePr>
               <a:graphicFrameLocks xmlns:a="http://schemas.openxmlformats.org/drawingml/2006/main" noChangeAspect="1"/>
@@ -192,7 +191,7 @@
                   <pic:spPr>
                     <a:xfrm>
                       <a:off x="0" y="0"/>
-                      <a:ext cx="5731510" cy="4657090"/>
+                      <a:ext cx="4540240" cy="3689133"/>
                     </a:xfrm>
                     <a:prstGeom prst="rect">
                       <a:avLst/>
@@ -212,11 +211,10 @@
         <w:rPr>
           <w:noProof/>
         </w:rPr>
-        <w:lastRenderedPageBreak/>
         <w:drawing>
-          <wp:inline distT="0" distB="0" distL="0" distR="0" wp14:anchorId="0AABA265" wp14:editId="012D333A">
-            <wp:extent cx="5731510" cy="4657090"/>
-            <wp:effectExtent l="0" t="0" r="2540" b="0"/>
+          <wp:inline distT="0" distB="0" distL="0" distR="0" wp14:anchorId="0AABA265" wp14:editId="31F335E6">
+            <wp:extent cx="4502592" cy="3658543"/>
+            <wp:effectExtent l="0" t="0" r="0" b="0"/>
             <wp:docPr id="8" name="Picture 8"/>
             <wp:cNvGraphicFramePr>
               <a:graphicFrameLocks xmlns:a="http://schemas.openxmlformats.org/drawingml/2006/main" noChangeAspect="1"/>
@@ -237,7 +235,7 @@
                   <pic:spPr>
                     <a:xfrm>
                       <a:off x="0" y="0"/>
-                      <a:ext cx="5731510" cy="4657090"/>
+                      <a:ext cx="4511964" cy="3666158"/>
                     </a:xfrm>
                     <a:prstGeom prst="rect">
                       <a:avLst/>
@@ -287,9 +285,9 @@
           <w:noProof/>
         </w:rPr>
         <w:drawing>
-          <wp:inline distT="0" distB="0" distL="0" distR="0" wp14:anchorId="40F7C447" wp14:editId="64ADCE4F">
-            <wp:extent cx="5731510" cy="4657090"/>
-            <wp:effectExtent l="0" t="0" r="2540" b="0"/>
+          <wp:inline distT="0" distB="0" distL="0" distR="0" wp14:anchorId="40F7C447" wp14:editId="521D4846">
+            <wp:extent cx="4285397" cy="3482063"/>
+            <wp:effectExtent l="0" t="0" r="1270" b="4445"/>
             <wp:docPr id="9" name="Picture 9"/>
             <wp:cNvGraphicFramePr>
               <a:graphicFrameLocks xmlns:a="http://schemas.openxmlformats.org/drawingml/2006/main" noChangeAspect="1"/>
@@ -310,7 +308,7 @@
                   <pic:spPr>
                     <a:xfrm>
                       <a:off x="0" y="0"/>
-                      <a:ext cx="5731510" cy="4657090"/>
+                      <a:ext cx="4292669" cy="3487972"/>
                     </a:xfrm>
                     <a:prstGeom prst="rect">
                       <a:avLst/>
@@ -335,11 +333,10 @@
         <w:rPr>
           <w:noProof/>
         </w:rPr>
-        <w:lastRenderedPageBreak/>
         <w:drawing>
-          <wp:inline distT="0" distB="0" distL="0" distR="0" wp14:anchorId="17D6366A" wp14:editId="6B87C4BF">
-            <wp:extent cx="5731510" cy="4657090"/>
-            <wp:effectExtent l="0" t="0" r="2540" b="0"/>
+          <wp:inline distT="0" distB="0" distL="0" distR="0" wp14:anchorId="17D6366A" wp14:editId="138CEAC0">
+            <wp:extent cx="4207494" cy="3418764"/>
+            <wp:effectExtent l="0" t="0" r="3175" b="0"/>
             <wp:docPr id="13" name="Picture 13"/>
             <wp:cNvGraphicFramePr>
               <a:graphicFrameLocks xmlns:a="http://schemas.openxmlformats.org/drawingml/2006/main" noChangeAspect="1"/>
@@ -360,7 +357,7 @@
                   <pic:spPr>
                     <a:xfrm>
                       <a:off x="0" y="0"/>
-                      <a:ext cx="5731510" cy="4657090"/>
+                      <a:ext cx="4210735" cy="3421397"/>
                     </a:xfrm>
                     <a:prstGeom prst="rect">
                       <a:avLst/>
@@ -389,9 +386,9 @@
           <w:noProof/>
         </w:rPr>
         <w:drawing>
-          <wp:inline distT="0" distB="0" distL="0" distR="0" wp14:anchorId="5DE4F96E" wp14:editId="22EE6556">
-            <wp:extent cx="5731510" cy="4657090"/>
-            <wp:effectExtent l="0" t="0" r="2540" b="0"/>
+          <wp:inline distT="0" distB="0" distL="0" distR="0" wp14:anchorId="5DE4F96E" wp14:editId="00B4C39F">
+            <wp:extent cx="4390967" cy="3567843"/>
+            <wp:effectExtent l="0" t="0" r="0" b="0"/>
             <wp:docPr id="14" name="Picture 14"/>
             <wp:cNvGraphicFramePr>
               <a:graphicFrameLocks xmlns:a="http://schemas.openxmlformats.org/drawingml/2006/main" noChangeAspect="1"/>
@@ -412,7 +409,7 @@
                   <pic:spPr>
                     <a:xfrm>
                       <a:off x="0" y="0"/>
-                      <a:ext cx="5731510" cy="4657090"/>
+                      <a:ext cx="4397404" cy="3573073"/>
                     </a:xfrm>
                     <a:prstGeom prst="rect">
                       <a:avLst/>
@@ -431,11 +428,10 @@
         <w:rPr>
           <w:noProof/>
         </w:rPr>
-        <w:lastRenderedPageBreak/>
         <w:drawing>
-          <wp:inline distT="0" distB="0" distL="0" distR="0" wp14:anchorId="4ACE1279" wp14:editId="43C26860">
-            <wp:extent cx="5731510" cy="4657090"/>
-            <wp:effectExtent l="0" t="0" r="2540" b="0"/>
+          <wp:inline distT="0" distB="0" distL="0" distR="0" wp14:anchorId="4ACE1279" wp14:editId="18B74FB6">
+            <wp:extent cx="4386430" cy="3564157"/>
+            <wp:effectExtent l="0" t="0" r="0" b="0"/>
             <wp:docPr id="15" name="Picture 15"/>
             <wp:cNvGraphicFramePr>
               <a:graphicFrameLocks xmlns:a="http://schemas.openxmlformats.org/drawingml/2006/main" noChangeAspect="1"/>
@@ -456,7 +452,7 @@
                   <pic:spPr>
                     <a:xfrm>
                       <a:off x="0" y="0"/>
-                      <a:ext cx="5731510" cy="4657090"/>
+                      <a:ext cx="4399553" cy="3574820"/>
                     </a:xfrm>
                     <a:prstGeom prst="rect">
                       <a:avLst/>

</xml_diff>